<commit_message>
Essay exported to PDF.
</commit_message>
<xml_diff>
--- a/Zadanie2/MN_IS4_Zadanie2_g1-sprawozdanie.docx
+++ b/Zadanie2/MN_IS4_Zadanie2_g1-sprawozdanie.docx
@@ -463,7 +463,7 @@
     </w:p>
     <w:p>
       <w:pPr>
-        <w:pStyle w:val="ListParagraph"/>
+        <w:pStyle w:val="Akapitzlist"/>
         <w:numPr>
           <w:ilvl w:val="0"/>
           <w:numId w:val="7"/>
@@ -622,7 +622,7 @@
     </w:p>
     <w:p>
       <w:pPr>
-        <w:pStyle w:val="ListParagraph"/>
+        <w:pStyle w:val="Akapitzlist"/>
         <w:numPr>
           <w:ilvl w:val="0"/>
           <w:numId w:val="7"/>
@@ -661,7 +661,7 @@
     </w:p>
     <w:p>
       <w:pPr>
-        <w:pStyle w:val="ListParagraph"/>
+        <w:pStyle w:val="Akapitzlist"/>
         <w:numPr>
           <w:ilvl w:val="0"/>
           <w:numId w:val="7"/>
@@ -716,7 +716,7 @@
     </w:p>
     <w:p>
       <w:pPr>
-        <w:pStyle w:val="ListParagraph"/>
+        <w:pStyle w:val="Akapitzlist"/>
         <w:numPr>
           <w:ilvl w:val="0"/>
           <w:numId w:val="7"/>
@@ -898,7 +898,7 @@
     </w:p>
     <w:tbl>
       <w:tblPr>
-        <w:tblStyle w:val="TableGrid"/>
+        <w:tblStyle w:val="Tabela-Siatka"/>
         <w:tblW w:w="0" w:type="auto"/>
         <w:tblBorders>
           <w:top w:val="none" w:sz="0" w:space="0" w:color="auto"/>
@@ -3140,15 +3140,7 @@
                               <w:sz w:val="24"/>
                               <w:szCs w:val="24"/>
                             </w:rPr>
-                            <m:t>-</m:t>
-                          </m:r>
-                          <m:r>
-                            <w:rPr>
-                              <w:rFonts w:ascii="Cambria Math" w:eastAsia="Times New Roman" w:hAnsi="Cambria Math" w:cs="Times New Roman"/>
-                              <w:sz w:val="24"/>
-                              <w:szCs w:val="24"/>
-                            </w:rPr>
-                            <m:t>1</m:t>
+                            <m:t>-1</m:t>
                           </m:r>
                           <m:ctrlPr>
                             <w:rPr>
@@ -3240,15 +3232,7 @@
                               <w:sz w:val="24"/>
                               <w:szCs w:val="24"/>
                             </w:rPr>
-                            <m:t>-</m:t>
-                          </m:r>
-                          <m:r>
-                            <w:rPr>
-                              <w:rFonts w:ascii="Cambria Math" w:eastAsia="Cambria Math" w:hAnsi="Cambria Math" w:cs="Cambria Math"/>
-                              <w:sz w:val="24"/>
-                              <w:szCs w:val="24"/>
-                            </w:rPr>
-                            <m:t>3</m:t>
+                            <m:t>-3</m:t>
                           </m:r>
                         </m:e>
                       </m:mr>
@@ -3635,23 +3619,7 @@
                     <w:sz w:val="24"/>
                     <w:szCs w:val="24"/>
                   </w:rPr>
-                  <m:t>=</m:t>
-                </m:r>
-                <m:r>
-                  <w:rPr>
-                    <w:rFonts w:ascii="Cambria Math" w:eastAsia="Times New Roman" w:hAnsi="Cambria Math" w:cs="Times New Roman"/>
-                    <w:sz w:val="24"/>
-                    <w:szCs w:val="24"/>
-                  </w:rPr>
-                  <m:t>3</m:t>
-                </m:r>
-                <m:r>
-                  <w:rPr>
-                    <w:rFonts w:ascii="Cambria Math" w:eastAsia="Times New Roman" w:hAnsi="Cambria Math" w:cs="Times New Roman"/>
-                    <w:sz w:val="24"/>
-                    <w:szCs w:val="24"/>
-                  </w:rPr>
-                  <m:t>,</m:t>
+                  <m:t>=3,</m:t>
                 </m:r>
                 <m:sSub>
                   <m:sSubPr>
@@ -3691,15 +3659,7 @@
                     <w:sz w:val="24"/>
                     <w:szCs w:val="24"/>
                   </w:rPr>
-                  <m:t>=</m:t>
-                </m:r>
-                <m:r>
-                  <w:rPr>
-                    <w:rFonts w:ascii="Cambria Math" w:eastAsia="Times New Roman" w:hAnsi="Cambria Math" w:cs="Times New Roman"/>
-                    <w:sz w:val="24"/>
-                    <w:szCs w:val="24"/>
-                  </w:rPr>
-                  <m:t>-4,</m:t>
+                  <m:t>=-4,</m:t>
                 </m:r>
                 <m:sSub>
                   <m:sSubPr>
@@ -4316,7 +4276,7 @@
     </w:p>
     <w:p>
       <w:pPr>
-        <w:pStyle w:val="ListParagraph"/>
+        <w:pStyle w:val="Akapitzlist"/>
         <w:numPr>
           <w:ilvl w:val="0"/>
           <w:numId w:val="1"/>
@@ -4338,7 +4298,7 @@
     </w:p>
     <w:p>
       <w:pPr>
-        <w:pStyle w:val="ListParagraph"/>
+        <w:pStyle w:val="Akapitzlist"/>
         <w:numPr>
           <w:ilvl w:val="0"/>
           <w:numId w:val="1"/>
@@ -4358,8 +4318,16 @@
         <w:t xml:space="preserve">Metoda ta jest nieoptymalna dla większych układów równań ze względu na złożoność czasową Eliminacji Gausa wynoszącą </w:t>
       </w:r>
       <m:oMath>
-        <m:d>
-          <m:dPr>
+        <m:r>
+          <w:rPr>
+            <w:rFonts w:ascii="Cambria Math" w:eastAsiaTheme="minorEastAsia" w:hAnsi="Cambria Math"/>
+            <w:sz w:val="20"/>
+            <w:szCs w:val="20"/>
+          </w:rPr>
+          <m:t>O(</m:t>
+        </m:r>
+        <m:sSup>
+          <m:sSupPr>
             <m:ctrlPr>
               <w:rPr>
                 <w:rFonts w:ascii="Cambria Math" w:eastAsiaTheme="minorEastAsia" w:hAnsi="Cambria Math"/>
@@ -4368,7 +4336,7 @@
                 <w:szCs w:val="20"/>
               </w:rPr>
             </m:ctrlPr>
-          </m:dPr>
+          </m:sSupPr>
           <m:e>
             <m:r>
               <w:rPr>
@@ -4376,42 +4344,28 @@
                 <w:sz w:val="20"/>
                 <w:szCs w:val="20"/>
               </w:rPr>
-              <m:t>O</m:t>
+              <m:t>n</m:t>
             </m:r>
-            <m:sSup>
-              <m:sSupPr>
-                <m:ctrlPr>
-                  <w:rPr>
-                    <w:rFonts w:ascii="Cambria Math" w:eastAsiaTheme="minorEastAsia" w:hAnsi="Cambria Math"/>
-                    <w:i/>
-                    <w:sz w:val="20"/>
-                    <w:szCs w:val="20"/>
-                  </w:rPr>
-                </m:ctrlPr>
-              </m:sSupPr>
-              <m:e>
-                <m:r>
-                  <w:rPr>
-                    <w:rFonts w:ascii="Cambria Math" w:eastAsiaTheme="minorEastAsia" w:hAnsi="Cambria Math"/>
-                    <w:sz w:val="20"/>
-                    <w:szCs w:val="20"/>
-                  </w:rPr>
-                  <m:t>n</m:t>
-                </m:r>
-              </m:e>
-              <m:sup>
-                <m:r>
-                  <w:rPr>
-                    <w:rFonts w:ascii="Cambria Math" w:eastAsiaTheme="minorEastAsia" w:hAnsi="Cambria Math"/>
-                    <w:sz w:val="20"/>
-                    <w:szCs w:val="20"/>
-                  </w:rPr>
-                  <m:t>3</m:t>
-                </m:r>
-              </m:sup>
-            </m:sSup>
           </m:e>
-        </m:d>
+          <m:sup>
+            <m:r>
+              <w:rPr>
+                <w:rFonts w:ascii="Cambria Math" w:eastAsiaTheme="minorEastAsia" w:hAnsi="Cambria Math"/>
+                <w:sz w:val="20"/>
+                <w:szCs w:val="20"/>
+              </w:rPr>
+              <m:t>3</m:t>
+            </m:r>
+          </m:sup>
+        </m:sSup>
+        <m:r>
+          <w:rPr>
+            <w:rFonts w:ascii="Cambria Math" w:eastAsiaTheme="minorEastAsia" w:hAnsi="Cambria Math"/>
+            <w:sz w:val="20"/>
+            <w:szCs w:val="20"/>
+          </w:rPr>
+          <m:t>)</m:t>
+        </m:r>
       </m:oMath>
       <w:r>
         <w:rPr>
@@ -4419,12 +4373,12 @@
           <w:sz w:val="20"/>
           <w:szCs w:val="20"/>
         </w:rPr>
-        <w:t>. W takich przypadkach stosuje się metody iteracyjne.</w:t>
+        <w:t xml:space="preserve"> W takich przypadkach stosuje się metody iteracyjne.</w:t>
       </w:r>
     </w:p>
     <w:p>
       <w:pPr>
-        <w:pStyle w:val="ListParagraph"/>
+        <w:pStyle w:val="Akapitzlist"/>
         <w:numPr>
           <w:ilvl w:val="0"/>
           <w:numId w:val="1"/>
@@ -4470,7 +4424,7 @@
     </w:p>
     <w:p>
       <w:pPr>
-        <w:pStyle w:val="ListParagraph"/>
+        <w:pStyle w:val="Akapitzlist"/>
         <w:numPr>
           <w:ilvl w:val="0"/>
           <w:numId w:val="1"/>
@@ -4901,17 +4855,19 @@
   <w:abstractNum w:abstractNumId="4" w15:restartNumberingAfterBreak="0">
     <w:nsid w:val="43D92AE1"/>
     <w:multiLevelType w:val="hybridMultilevel"/>
-    <w:tmpl w:val="8A16FA7C"/>
-    <w:lvl w:ilvl="0" w:tplc="0415000F">
+    <w:tmpl w:val="11A65DEE"/>
+    <w:lvl w:ilvl="0" w:tplc="F9AAA5E0">
       <w:start w:val="1"/>
       <w:numFmt w:val="decimal"/>
       <w:lvlText w:val="%1."/>
       <w:lvlJc w:val="left"/>
       <w:pPr>
-        <w:ind w:left="720" w:hanging="360"/>
+        <w:ind w:left="786" w:hanging="360"/>
       </w:pPr>
       <w:rPr>
         <w:rFonts w:hint="default"/>
+        <w:b w:val="0"/>
+        <w:bCs w:val="0"/>
       </w:rPr>
     </w:lvl>
     <w:lvl w:ilvl="1" w:tplc="04150019" w:tentative="1">
@@ -5578,17 +5534,18 @@
     <w:lsdException w:name="Unresolved Mention" w:semiHidden="1" w:unhideWhenUsed="1"/>
     <w:lsdException w:name="Smart Link" w:semiHidden="1" w:unhideWhenUsed="1"/>
   </w:latentStyles>
-  <w:style w:type="paragraph" w:default="1" w:styleId="Normal">
+  <w:style w:type="paragraph" w:default="1" w:styleId="Normalny">
     <w:name w:val="Normal"/>
     <w:qFormat/>
     <w:rsid w:val="000F2F6E"/>
   </w:style>
-  <w:style w:type="character" w:default="1" w:styleId="DefaultParagraphFont">
+  <w:style w:type="character" w:default="1" w:styleId="Domylnaczcionkaakapitu">
     <w:name w:val="Default Paragraph Font"/>
     <w:uiPriority w:val="1"/>
+    <w:semiHidden/>
     <w:unhideWhenUsed/>
   </w:style>
-  <w:style w:type="table" w:default="1" w:styleId="TableNormal">
+  <w:style w:type="table" w:default="1" w:styleId="Standardowy">
     <w:name w:val="Normal Table"/>
     <w:uiPriority w:val="99"/>
     <w:semiHidden/>
@@ -5603,15 +5560,15 @@
       </w:tblCellMar>
     </w:tblPr>
   </w:style>
-  <w:style w:type="numbering" w:default="1" w:styleId="NoList">
+  <w:style w:type="numbering" w:default="1" w:styleId="Bezlisty">
     <w:name w:val="No List"/>
     <w:uiPriority w:val="99"/>
     <w:semiHidden/>
     <w:unhideWhenUsed/>
   </w:style>
-  <w:style w:type="table" w:styleId="TableGrid">
+  <w:style w:type="table" w:styleId="Tabela-Siatka">
     <w:name w:val="Table Grid"/>
-    <w:basedOn w:val="TableNormal"/>
+    <w:basedOn w:val="Standardowy"/>
     <w:uiPriority w:val="59"/>
     <w:rsid w:val="00FB4123"/>
     <w:pPr>
@@ -5628,9 +5585,9 @@
       </w:tblBorders>
     </w:tblPr>
   </w:style>
-  <w:style w:type="paragraph" w:styleId="ListParagraph">
+  <w:style w:type="paragraph" w:styleId="Akapitzlist">
     <w:name w:val="List Paragraph"/>
-    <w:basedOn w:val="Normal"/>
+    <w:basedOn w:val="Normalny"/>
     <w:uiPriority w:val="34"/>
     <w:qFormat/>
     <w:pPr>
@@ -5638,9 +5595,9 @@
       <w:contextualSpacing/>
     </w:pPr>
   </w:style>
-  <w:style w:type="character" w:styleId="PlaceholderText">
+  <w:style w:type="character" w:styleId="Tekstzastpczy">
     <w:name w:val="Placeholder Text"/>
-    <w:basedOn w:val="DefaultParagraphFont"/>
+    <w:basedOn w:val="Domylnaczcionkaakapitu"/>
     <w:uiPriority w:val="99"/>
     <w:semiHidden/>
     <w:rsid w:val="008429D9"/>
@@ -5648,10 +5605,10 @@
       <w:color w:val="808080"/>
     </w:rPr>
   </w:style>
-  <w:style w:type="paragraph" w:styleId="Caption">
+  <w:style w:type="paragraph" w:styleId="Legenda">
     <w:name w:val="caption"/>
-    <w:basedOn w:val="Normal"/>
-    <w:next w:val="Normal"/>
+    <w:basedOn w:val="Normalny"/>
+    <w:next w:val="Normalny"/>
     <w:uiPriority w:val="35"/>
     <w:unhideWhenUsed/>
     <w:qFormat/>

</xml_diff>